<commit_message>
Snapshot of local changes
</commit_message>
<xml_diff>
--- a/Net_Automatino_cookbook_ch4_junOS.docx
+++ b/Net_Automatino_cookbook_ch4_junOS.docx
@@ -193,12 +193,21 @@
         </w:rPr>
         <w:t xml:space="preserve"> running </w:t>
       </w:r>
-      <w:r>
-        <w:rPr>
-          <w:rFonts w:ascii="Times New Roman" w:eastAsia="Times New Roman" w:hAnsi="Times New Roman" w:cs="Times New Roman"/>
-          <w:color w:val="000000"/>
-        </w:rPr>
-        <w:t>JunOS 18.1R1 Release</w:t>
+      <w:proofErr w:type="spellStart"/>
+      <w:r>
+        <w:rPr>
+          <w:rFonts w:ascii="Times New Roman" w:eastAsia="Times New Roman" w:hAnsi="Times New Roman" w:cs="Times New Roman"/>
+          <w:color w:val="000000"/>
+        </w:rPr>
+        <w:t>JunOS</w:t>
+      </w:r>
+      <w:proofErr w:type="spellEnd"/>
+      <w:r>
+        <w:rPr>
+          <w:rFonts w:ascii="Times New Roman" w:eastAsia="Times New Roman" w:hAnsi="Times New Roman" w:cs="Times New Roman"/>
+          <w:color w:val="000000"/>
+        </w:rPr>
+        <w:t xml:space="preserve"> 18.1R1 Release</w:t>
       </w:r>
     </w:p>
     <w:p>
@@ -573,7 +582,23 @@
           <w:rFonts w:ascii="Times New Roman" w:eastAsia="Times New Roman" w:hAnsi="Times New Roman" w:cs="Times New Roman"/>
           <w:color w:val="000000"/>
         </w:rPr>
-        <w:t>Validating Network reachability on IOS devices.</w:t>
+        <w:t xml:space="preserve">Validating Network reachability on </w:t>
+      </w:r>
+      <w:proofErr w:type="spellStart"/>
+      <w:r>
+        <w:rPr>
+          <w:rFonts w:ascii="Times New Roman" w:eastAsia="Times New Roman" w:hAnsi="Times New Roman" w:cs="Times New Roman"/>
+          <w:color w:val="000000"/>
+        </w:rPr>
+        <w:t>JunOS</w:t>
+      </w:r>
+      <w:proofErr w:type="spellEnd"/>
+      <w:r>
+        <w:rPr>
+          <w:rFonts w:ascii="Times New Roman" w:eastAsia="Times New Roman" w:hAnsi="Times New Roman" w:cs="Times New Roman"/>
+          <w:color w:val="000000"/>
+        </w:rPr>
+        <w:t xml:space="preserve"> devices.</w:t>
       </w:r>
     </w:p>
     <w:p>
@@ -594,7 +619,23 @@
           <w:rFonts w:ascii="Times New Roman" w:eastAsia="Times New Roman" w:hAnsi="Times New Roman" w:cs="Times New Roman"/>
           <w:color w:val="000000"/>
         </w:rPr>
-        <w:t>Retrieving Operational Data from IOS Devices</w:t>
+        <w:t xml:space="preserve">Retrieving Operational Data from </w:t>
+      </w:r>
+      <w:proofErr w:type="spellStart"/>
+      <w:r>
+        <w:rPr>
+          <w:rFonts w:ascii="Times New Roman" w:eastAsia="Times New Roman" w:hAnsi="Times New Roman" w:cs="Times New Roman"/>
+          <w:color w:val="000000"/>
+        </w:rPr>
+        <w:t>JunOS</w:t>
+      </w:r>
+      <w:proofErr w:type="spellEnd"/>
+      <w:r>
+        <w:rPr>
+          <w:rFonts w:ascii="Times New Roman" w:eastAsia="Times New Roman" w:hAnsi="Times New Roman" w:cs="Times New Roman"/>
+          <w:color w:val="000000"/>
+        </w:rPr>
+        <w:t xml:space="preserve"> Devices</w:t>
       </w:r>
     </w:p>
     <w:p>
@@ -615,7 +656,23 @@
           <w:rFonts w:ascii="Times New Roman" w:eastAsia="Times New Roman" w:hAnsi="Times New Roman" w:cs="Times New Roman"/>
           <w:color w:val="000000"/>
         </w:rPr>
-        <w:t>Retrieving IOS Device facts.</w:t>
+        <w:t xml:space="preserve">Retrieving </w:t>
+      </w:r>
+      <w:r>
+        <w:rPr>
+          <w:rFonts w:ascii="Times New Roman" w:eastAsia="Times New Roman" w:hAnsi="Times New Roman" w:cs="Times New Roman"/>
+          <w:color w:val="000000"/>
+        </w:rPr>
+        <w:t>JunOS</w:t>
+      </w:r>
+      <w:bookmarkStart w:id="0" w:name="_GoBack"/>
+      <w:bookmarkEnd w:id="0"/>
+      <w:r>
+        <w:rPr>
+          <w:rFonts w:ascii="Times New Roman" w:eastAsia="Times New Roman" w:hAnsi="Times New Roman" w:cs="Times New Roman"/>
+          <w:color w:val="000000"/>
+        </w:rPr>
+        <w:t xml:space="preserve"> Device facts.</w:t>
       </w:r>
     </w:p>
     <w:p>
@@ -896,11 +953,73 @@
         <w:br/>
       </w:r>
       <w:r>
+        <w:t>[PE]</w:t>
+      </w:r>
+    </w:p>
+    <w:p>
+      <w:pPr>
+        <w:pStyle w:val="Quote"/>
+      </w:pPr>
+      <w:r>
+        <w:t>mxpe01    ansible_host=172.20.1.3</w:t>
+      </w:r>
+    </w:p>
+    <w:p>
+      <w:pPr>
+        <w:pStyle w:val="Quote"/>
+      </w:pPr>
+      <w:r>
+        <w:t>mxpe02    ansible_host=172.20.1.4</w:t>
+      </w:r>
+    </w:p>
+    <w:p>
+      <w:pPr>
+        <w:pStyle w:val="Quote"/>
+      </w:pPr>
+      <w:r>
+        <w:t>xrpe03    ansible_host=172.20.1.5</w:t>
+      </w:r>
+    </w:p>
+    <w:p>
+      <w:pPr>
+        <w:pStyle w:val="Quote"/>
+      </w:pPr>
+    </w:p>
+    <w:p>
+      <w:pPr>
+        <w:pStyle w:val="Quote"/>
+      </w:pPr>
+      <w:r>
+        <w:t>[P]</w:t>
+      </w:r>
+    </w:p>
+    <w:p>
+      <w:pPr>
+        <w:pStyle w:val="Quote"/>
+      </w:pPr>
+      <w:r>
+        <w:t>mxp01     ansible_host=172.20.1.2</w:t>
+      </w:r>
+    </w:p>
+    <w:p>
+      <w:pPr>
+        <w:pStyle w:val="Quote"/>
+      </w:pPr>
+    </w:p>
+    <w:p>
+      <w:pPr>
+        <w:pStyle w:val="Quote"/>
+      </w:pPr>
+      <w:r>
         <w:t>[</w:t>
       </w:r>
-      <w:r>
-        <w:t>PE</w:t>
-      </w:r>
+      <w:proofErr w:type="spellStart"/>
+      <w:proofErr w:type="gramStart"/>
+      <w:r>
+        <w:t>core:children</w:t>
+      </w:r>
+      <w:proofErr w:type="spellEnd"/>
+      <w:proofErr w:type="gramEnd"/>
       <w:r>
         <w:t>]</w:t>
       </w:r>
@@ -910,84 +1029,8 @@
         <w:pStyle w:val="Quote"/>
       </w:pPr>
       <w:r>
-        <w:t>mxpe01    ansible_host=172.20.1.3</w:t>
-      </w:r>
-    </w:p>
-    <w:p>
-      <w:pPr>
-        <w:pStyle w:val="Quote"/>
-      </w:pPr>
-      <w:r>
-        <w:t>mxpe02    ansible_host=172.20.1.4</w:t>
-      </w:r>
-    </w:p>
-    <w:p>
-      <w:pPr>
-        <w:pStyle w:val="Quote"/>
-      </w:pPr>
-      <w:r>
-        <w:t>xrpe03    ansible_host=172.20.1.5</w:t>
-      </w:r>
-    </w:p>
-    <w:p>
-      <w:pPr>
-        <w:pStyle w:val="Quote"/>
-      </w:pPr>
-    </w:p>
-    <w:p>
-      <w:pPr>
-        <w:pStyle w:val="Quote"/>
-      </w:pPr>
-      <w:r>
-        <w:t>[</w:t>
-      </w:r>
-      <w:r>
-        <w:t>P</w:t>
-      </w:r>
-      <w:r>
-        <w:t>]</w:t>
-      </w:r>
-    </w:p>
-    <w:p>
-      <w:pPr>
-        <w:pStyle w:val="Quote"/>
-      </w:pPr>
-      <w:r>
-        <w:t>mxp01     ansible_host=172.20.1.2</w:t>
-      </w:r>
-    </w:p>
-    <w:p>
-      <w:pPr>
-        <w:pStyle w:val="Quote"/>
-      </w:pPr>
-    </w:p>
-    <w:p>
-      <w:pPr>
-        <w:pStyle w:val="Quote"/>
-      </w:pPr>
-      <w:r>
-        <w:t>[</w:t>
-      </w:r>
-      <w:proofErr w:type="spellStart"/>
-      <w:proofErr w:type="gramStart"/>
-      <w:r>
-        <w:t>core:children</w:t>
-      </w:r>
-      <w:proofErr w:type="spellEnd"/>
-      <w:proofErr w:type="gramEnd"/>
-      <w:r>
-        <w:t>]</w:t>
-      </w:r>
-    </w:p>
-    <w:p>
-      <w:pPr>
-        <w:pStyle w:val="Quote"/>
-      </w:pPr>
-      <w:proofErr w:type="spellStart"/>
-      <w:r>
         <w:t>pe</w:t>
       </w:r>
-      <w:proofErr w:type="spellEnd"/>
     </w:p>
     <w:p>
       <w:pPr>
@@ -1361,8 +1404,6 @@
           <w:color w:val="333333"/>
         </w:rPr>
       </w:pPr>
-      <w:bookmarkStart w:id="0" w:name="_GoBack"/>
-      <w:bookmarkEnd w:id="0"/>
       <w:r>
         <w:rPr>
           <w:rFonts w:ascii="Times New Roman" w:eastAsia="Times New Roman" w:hAnsi="Times New Roman" w:cs="Times New Roman"/>
@@ -1791,7 +1832,22 @@
           <w:color w:val="333333"/>
         </w:rPr>
         <w:br/>
-        <w:t>ansible_user: lab</w:t>
+      </w:r>
+      <w:proofErr w:type="spellStart"/>
+      <w:r>
+        <w:rPr>
+          <w:rFonts w:ascii="Consolas" w:eastAsia="Times New Roman" w:hAnsi="Consolas" w:cs="Consolas"/>
+          <w:color w:val="333333"/>
+        </w:rPr>
+        <w:t>ansible_user</w:t>
+      </w:r>
+      <w:proofErr w:type="spellEnd"/>
+      <w:r>
+        <w:rPr>
+          <w:rFonts w:ascii="Consolas" w:eastAsia="Times New Roman" w:hAnsi="Consolas" w:cs="Consolas"/>
+          <w:color w:val="333333"/>
+        </w:rPr>
+        <w:t>: lab</w:t>
       </w:r>
       <w:r>
         <w:rPr>
@@ -3458,7 +3514,15 @@
       </w:r>
       <w:proofErr w:type="spellEnd"/>
       <w:r>
-        <w:t xml:space="preserve"> {{ ansible_host }}</w:t>
+        <w:t xml:space="preserve"> {{ </w:t>
+      </w:r>
+      <w:proofErr w:type="spellStart"/>
+      <w:r>
+        <w:t>ansible_host</w:t>
+      </w:r>
+      <w:proofErr w:type="spellEnd"/>
+      <w:r>
+        <w:t xml:space="preserve"> }}</w:t>
       </w:r>
       <w:r>
         <w:br/>
@@ -3502,15 +3566,7 @@
       </w:r>
       <w:r>
         <w:br/>
-        <w:t xml:space="preserve">  </w:t>
-      </w:r>
-      <w:proofErr w:type="spellStart"/>
-      <w:r>
-        <w:t>vars</w:t>
-      </w:r>
-      <w:proofErr w:type="spellEnd"/>
-      <w:r>
-        <w:t>:</w:t>
+        <w:t xml:space="preserve">  vars:</w:t>
       </w:r>
       <w:r>
         <w:br/>
@@ -3550,15 +3606,7 @@
       </w:r>
       <w:r>
         <w:br/>
-        <w:t xml:space="preserve">      </w:t>
-      </w:r>
-      <w:proofErr w:type="spellStart"/>
-      <w:r>
-        <w:t>file</w:t>
-      </w:r>
-      <w:proofErr w:type="spellEnd"/>
-      <w:r>
-        <w:t>:</w:t>
+        <w:t xml:space="preserve">      file:</w:t>
       </w:r>
       <w:r>
         <w:br/>
@@ -9034,7 +9082,15 @@
       </w:r>
       <w:proofErr w:type="spellEnd"/>
       <w:r>
-        <w:t xml:space="preserve"> 10 ip 10.1.10.254</w:t>
+        <w:t xml:space="preserve"> 10 </w:t>
+      </w:r>
+      <w:proofErr w:type="spellStart"/>
+      <w:r>
+        <w:t>ip</w:t>
+      </w:r>
+      <w:proofErr w:type="spellEnd"/>
+      <w:r>
+        <w:t xml:space="preserve"> 10.1.10.254</w:t>
       </w:r>
     </w:p>
     <w:p>
@@ -9613,19 +9669,11 @@
       <w:proofErr w:type="spellStart"/>
       <w:proofErr w:type="gramEnd"/>
       <w:r>
-        <w:t>svi_in</w:t>
-      </w:r>
-      <w:proofErr w:type="spellEnd"/>
-      <w:r>
-        <w:t>t</w:t>
-      </w:r>
-      <w:proofErr w:type="spellStart"/>
-      <w:r>
-        <w:t>erfaces + core</w:t>
-      </w:r>
-      <w:proofErr w:type="spellEnd"/>
-      <w:r>
-        <w:t>_l3_links[</w:t>
+        <w:t>svi_interfaces</w:t>
+      </w:r>
+      <w:proofErr w:type="spellEnd"/>
+      <w:r>
+        <w:t xml:space="preserve"> + core_l3_links[</w:t>
       </w:r>
       <w:proofErr w:type="spellStart"/>
       <w:r>
@@ -10165,15 +10213,7 @@
         <w:pStyle w:val="Quote"/>
       </w:pPr>
       <w:r>
-        <w:t xml:space="preserve">    - debug: </w:t>
-      </w:r>
-      <w:proofErr w:type="spellStart"/>
-      <w:r>
-        <w:t>var</w:t>
-      </w:r>
-      <w:proofErr w:type="spellEnd"/>
-      <w:r>
-        <w:t>=</w:t>
+        <w:t xml:space="preserve">    - debug: var=</w:t>
       </w:r>
       <w:proofErr w:type="spellStart"/>
       <w:r>
@@ -11990,15 +12030,7 @@
         <w:pStyle w:val="Quote"/>
       </w:pPr>
       <w:r>
-        <w:t xml:space="preserve">  </w:t>
-      </w:r>
-      <w:proofErr w:type="spellStart"/>
-      <w:r>
-        <w:t>vars</w:t>
-      </w:r>
-      <w:proofErr w:type="spellEnd"/>
-      <w:r>
-        <w:t>:</w:t>
+        <w:t xml:space="preserve">  vars:</w:t>
       </w:r>
     </w:p>
     <w:p>
@@ -12338,15 +12370,7 @@
       </w:r>
       <w:proofErr w:type="spellEnd"/>
       <w:r>
-        <w:t xml:space="preserve"> attribute. In this sample </w:t>
-      </w:r>
-      <w:proofErr w:type="spellStart"/>
-      <w:r>
-        <w:t>paybook</w:t>
-      </w:r>
-      <w:proofErr w:type="spellEnd"/>
-      <w:r>
-        <w:t xml:space="preserve"> we would like to validate network reachability to a single host within the </w:t>
+        <w:t xml:space="preserve"> attribute. In this sample paybook we would like to validate network reachability to a single host within the </w:t>
       </w:r>
       <w:proofErr w:type="gramStart"/>
       <w:r>
@@ -12755,15 +12779,7 @@
         <w:pStyle w:val="Quote"/>
       </w:pPr>
       <w:r>
-        <w:t xml:space="preserve">  </w:t>
-      </w:r>
-      <w:proofErr w:type="spellStart"/>
-      <w:r>
-        <w:t>vars</w:t>
-      </w:r>
-      <w:proofErr w:type="spellEnd"/>
-      <w:r>
-        <w:t>:</w:t>
+        <w:t xml:space="preserve">  vars:</w:t>
       </w:r>
     </w:p>
     <w:p>
@@ -17087,7 +17103,7 @@
       </w:pPr>
     </w:pPrDefault>
   </w:docDefaults>
-  <w:latentStyles w:defLockedState="0" w:defUIPriority="99" w:defSemiHidden="0" w:defUnhideWhenUsed="0" w:defQFormat="0" w:count="375">
+  <w:latentStyles w:defLockedState="0" w:defUIPriority="99" w:defSemiHidden="0" w:defUnhideWhenUsed="0" w:defQFormat="0" w:count="376">
     <w:lsdException w:name="Normal" w:uiPriority="0" w:qFormat="1"/>
     <w:lsdException w:name="heading 1" w:uiPriority="9" w:qFormat="1"/>
     <w:lsdException w:name="heading 2" w:semiHidden="1" w:uiPriority="9" w:unhideWhenUsed="1" w:qFormat="1"/>
@@ -17193,7 +17209,6 @@
     <w:lsdException w:name="HTML Sample" w:semiHidden="1" w:unhideWhenUsed="1"/>
     <w:lsdException w:name="HTML Typewriter" w:semiHidden="1" w:unhideWhenUsed="1"/>
     <w:lsdException w:name="HTML Variable" w:semiHidden="1" w:unhideWhenUsed="1"/>
-    <w:lsdException w:name="Normal Table" w:semiHidden="1" w:unhideWhenUsed="1"/>
     <w:lsdException w:name="annotation subject" w:semiHidden="1" w:unhideWhenUsed="1"/>
     <w:lsdException w:name="No List" w:semiHidden="1" w:unhideWhenUsed="1"/>
     <w:lsdException w:name="Outline List 1" w:semiHidden="1" w:unhideWhenUsed="1"/>
@@ -17240,10 +17255,8 @@
     <w:lsdException w:name="Table Subtle 2" w:semiHidden="1" w:unhideWhenUsed="1"/>
     <w:lsdException w:name="Table Web 1" w:semiHidden="1" w:unhideWhenUsed="1"/>
     <w:lsdException w:name="Table Web 2" w:semiHidden="1" w:unhideWhenUsed="1"/>
-    <w:lsdException w:name="Table Web 3" w:semiHidden="1" w:unhideWhenUsed="1"/>
     <w:lsdException w:name="Balloon Text" w:semiHidden="1" w:unhideWhenUsed="1"/>
     <w:lsdException w:name="Table Grid" w:uiPriority="39"/>
-    <w:lsdException w:name="Table Theme" w:semiHidden="1" w:unhideWhenUsed="1"/>
     <w:lsdException w:name="Placeholder Text" w:semiHidden="1"/>
     <w:lsdException w:name="No Spacing" w:uiPriority="1" w:qFormat="1"/>
     <w:lsdException w:name="Light Shading" w:uiPriority="60"/>
@@ -17463,6 +17476,7 @@
     <w:lsdException w:name="Smart Hyperlink" w:semiHidden="1" w:unhideWhenUsed="1"/>
     <w:lsdException w:name="Hashtag" w:semiHidden="1" w:unhideWhenUsed="1"/>
     <w:lsdException w:name="Unresolved Mention" w:semiHidden="1" w:unhideWhenUsed="1"/>
+    <w:lsdException w:name="Smart Link" w:semiHidden="1" w:unhideWhenUsed="1"/>
   </w:latentStyles>
   <w:style w:type="paragraph" w:default="1" w:styleId="Normal">
     <w:name w:val="Normal"/>

</xml_diff>

<commit_message>
Update the chapter contents
</commit_message>
<xml_diff>
--- a/Net_Automatino_cookbook_ch4_junOS.docx
+++ b/Net_Automatino_cookbook_ch4_junOS.docx
@@ -985,6 +985,16 @@
       <w:r>
         <w:t>mxp01     ansible_host=172.20.1.2</w:t>
       </w:r>
+      <w:r>
+        <w:br/>
+        <w:t>mxp02</w:t>
+      </w:r>
+      <w:r>
+        <w:tab/>
+        <w:t xml:space="preserve">  ansible_host=172.20.1.6</w:t>
+      </w:r>
+      <w:bookmarkStart w:id="0" w:name="_GoBack"/>
+      <w:bookmarkEnd w:id="0"/>
     </w:p>
     <w:p>
       <w:pPr>
@@ -2518,14 +2528,28 @@
           <w:rFonts w:ascii="Times New Roman" w:eastAsia="Times New Roman" w:hAnsi="Times New Roman" w:cs="Times New Roman"/>
           <w:color w:val="000000"/>
         </w:rPr>
-        <w:t>pb_deploy_net.yml</w:t>
-      </w:r>
-      <w:proofErr w:type="spellEnd"/>
+        <w:t>pb_</w:t>
+      </w:r>
       <w:r>
         <w:rPr>
           <w:rFonts w:ascii="Times New Roman" w:eastAsia="Times New Roman" w:hAnsi="Times New Roman" w:cs="Times New Roman"/>
           <w:color w:val="000000"/>
         </w:rPr>
+        <w:t>junos_net_build</w:t>
+      </w:r>
+      <w:r>
+        <w:rPr>
+          <w:rFonts w:ascii="Times New Roman" w:eastAsia="Times New Roman" w:hAnsi="Times New Roman" w:cs="Times New Roman"/>
+          <w:color w:val="000000"/>
+        </w:rPr>
+        <w:t>.yml</w:t>
+      </w:r>
+      <w:proofErr w:type="spellEnd"/>
+      <w:r>
+        <w:rPr>
+          <w:rFonts w:ascii="Times New Roman" w:eastAsia="Times New Roman" w:hAnsi="Times New Roman" w:cs="Times New Roman"/>
+          <w:color w:val="000000"/>
+        </w:rPr>
         <w:t xml:space="preserve"> as show below</w:t>
       </w:r>
     </w:p>
@@ -2541,7 +2565,13 @@
       </w:r>
       <w:proofErr w:type="spellStart"/>
       <w:r>
-        <w:t>pb_deploy_net.yml</w:t>
+        <w:t>pb_</w:t>
+      </w:r>
+      <w:r>
+        <w:t>junos_net_build</w:t>
+      </w:r>
+      <w:r>
+        <w:t>.yml</w:t>
       </w:r>
       <w:proofErr w:type="spellEnd"/>
     </w:p>
@@ -2629,6 +2659,52 @@
       <w:pPr>
         <w:pStyle w:val="Quote"/>
       </w:pPr>
+      <w:r>
+        <w:t xml:space="preserve">      </w:t>
+      </w:r>
+      <w:proofErr w:type="spellStart"/>
+      <w:r>
+        <w:t>vars</w:t>
+      </w:r>
+      <w:proofErr w:type="spellEnd"/>
+      <w:r>
+        <w:t>:</w:t>
+      </w:r>
+    </w:p>
+    <w:p>
+      <w:pPr>
+        <w:pStyle w:val="Quote"/>
+      </w:pPr>
+      <w:r>
+        <w:t xml:space="preserve">        </w:t>
+      </w:r>
+      <w:proofErr w:type="spellStart"/>
+      <w:r>
+        <w:t>ansible_connection</w:t>
+      </w:r>
+      <w:proofErr w:type="spellEnd"/>
+      <w:r>
+        <w:t xml:space="preserve">: </w:t>
+      </w:r>
+      <w:proofErr w:type="spellStart"/>
+      <w:r>
+        <w:t>network_cli</w:t>
+      </w:r>
+      <w:proofErr w:type="spellEnd"/>
+    </w:p>
+    <w:p>
+      <w:pPr>
+        <w:pStyle w:val="Quote"/>
+      </w:pPr>
+      <w:r>
+        <w:lastRenderedPageBreak/>
+        <w:t xml:space="preserve">      tags: </w:t>
+      </w:r>
+      <w:proofErr w:type="spellStart"/>
+      <w:r>
+        <w:t>netconf</w:t>
+      </w:r>
+      <w:proofErr w:type="spellEnd"/>
     </w:p>
     <w:p>
       <w:pPr>
@@ -2648,7 +2724,6 @@
           <w:rFonts w:ascii="Times New Roman" w:eastAsia="Times New Roman" w:hAnsi="Times New Roman" w:cs="Times New Roman"/>
           <w:color w:val="000000"/>
         </w:rPr>
-        <w:lastRenderedPageBreak/>
         <w:t xml:space="preserve">Create a new directory called </w:t>
       </w:r>
       <w:proofErr w:type="spellStart"/>
@@ -2780,7 +2855,7 @@
       </w:r>
       <w:proofErr w:type="spellStart"/>
       <w:r>
-        <w:t>network_cli</w:t>
+        <w:t>netconf</w:t>
       </w:r>
       <w:proofErr w:type="spellEnd"/>
     </w:p>
@@ -2842,15 +2917,13 @@
         </w:rPr>
         <w:t xml:space="preserve">In order to start interacting with the JunOS Devices via NETCONF we need to enable it first, thus we need to SSH into the device initially and enable NETCONF. That is why in this </w:t>
       </w:r>
-      <w:proofErr w:type="spellStart"/>
-      <w:r>
-        <w:rPr>
-          <w:rFonts w:ascii="Times New Roman" w:eastAsia="Times New Roman" w:hAnsi="Times New Roman" w:cs="Times New Roman"/>
-          <w:color w:val="333333"/>
-        </w:rPr>
-        <w:t>receipe</w:t>
-      </w:r>
-      <w:proofErr w:type="spellEnd"/>
+      <w:r>
+        <w:rPr>
+          <w:rFonts w:ascii="Times New Roman" w:eastAsia="Times New Roman" w:hAnsi="Times New Roman" w:cs="Times New Roman"/>
+          <w:color w:val="333333"/>
+        </w:rPr>
+        <w:t>recipe</w:t>
+      </w:r>
       <w:r>
         <w:rPr>
           <w:rFonts w:ascii="Times New Roman" w:eastAsia="Times New Roman" w:hAnsi="Times New Roman" w:cs="Times New Roman"/>
@@ -2888,7 +2961,30 @@
           <w:rFonts w:ascii="Times New Roman" w:eastAsia="Times New Roman" w:hAnsi="Times New Roman" w:cs="Times New Roman"/>
           <w:color w:val="333333"/>
         </w:rPr>
-        <w:t xml:space="preserve"> as junos. All these setting </w:t>
+        <w:t xml:space="preserve"> as junos. </w:t>
+      </w:r>
+      <w:r>
+        <w:rPr>
+          <w:rFonts w:ascii="Times New Roman" w:eastAsia="Times New Roman" w:hAnsi="Times New Roman" w:cs="Times New Roman"/>
+          <w:color w:val="333333"/>
+        </w:rPr>
+        <w:t xml:space="preserve">Since we are going to use the </w:t>
+      </w:r>
+      <w:proofErr w:type="spellStart"/>
+      <w:r>
+        <w:rPr>
+          <w:rFonts w:ascii="Times New Roman" w:eastAsia="Times New Roman" w:hAnsi="Times New Roman" w:cs="Times New Roman"/>
+          <w:color w:val="333333"/>
+        </w:rPr>
+        <w:t>netconf</w:t>
+      </w:r>
+      <w:proofErr w:type="spellEnd"/>
+      <w:r>
+        <w:rPr>
+          <w:rFonts w:ascii="Times New Roman" w:eastAsia="Times New Roman" w:hAnsi="Times New Roman" w:cs="Times New Roman"/>
+          <w:color w:val="333333"/>
+        </w:rPr>
+        <w:t xml:space="preserve"> API in all interactions with Juniper Devices in all coming </w:t>
       </w:r>
       <w:proofErr w:type="gramStart"/>
       <w:r>
@@ -2896,7 +2992,7 @@
           <w:rFonts w:ascii="Times New Roman" w:eastAsia="Times New Roman" w:hAnsi="Times New Roman" w:cs="Times New Roman"/>
           <w:color w:val="333333"/>
         </w:rPr>
-        <w:t>are</w:t>
+        <w:t>recipes ,</w:t>
       </w:r>
       <w:proofErr w:type="gramEnd"/>
       <w:r>
@@ -2904,7 +3000,105 @@
           <w:rFonts w:ascii="Times New Roman" w:eastAsia="Times New Roman" w:hAnsi="Times New Roman" w:cs="Times New Roman"/>
           <w:color w:val="333333"/>
         </w:rPr>
-        <w:t xml:space="preserve"> stored in the </w:t>
+        <w:t xml:space="preserve"> we enabled the </w:t>
+      </w:r>
+      <w:proofErr w:type="spellStart"/>
+      <w:r>
+        <w:rPr>
+          <w:rFonts w:ascii="Times New Roman" w:eastAsia="Times New Roman" w:hAnsi="Times New Roman" w:cs="Times New Roman"/>
+          <w:color w:val="333333"/>
+        </w:rPr>
+        <w:t>network_cli</w:t>
+      </w:r>
+      <w:proofErr w:type="spellEnd"/>
+      <w:r>
+        <w:rPr>
+          <w:rFonts w:ascii="Times New Roman" w:eastAsia="Times New Roman" w:hAnsi="Times New Roman" w:cs="Times New Roman"/>
+          <w:color w:val="333333"/>
+        </w:rPr>
+        <w:t xml:space="preserve"> only for the </w:t>
+      </w:r>
+      <w:proofErr w:type="spellStart"/>
+      <w:r>
+        <w:rPr>
+          <w:rFonts w:ascii="Times New Roman" w:eastAsia="Times New Roman" w:hAnsi="Times New Roman" w:cs="Times New Roman"/>
+          <w:color w:val="333333"/>
+        </w:rPr>
+        <w:t>junos_netconf</w:t>
+      </w:r>
+      <w:proofErr w:type="spellEnd"/>
+      <w:r>
+        <w:rPr>
+          <w:rFonts w:ascii="Times New Roman" w:eastAsia="Times New Roman" w:hAnsi="Times New Roman" w:cs="Times New Roman"/>
+          <w:color w:val="333333"/>
+        </w:rPr>
+        <w:t xml:space="preserve"> task in this playbook via the </w:t>
+      </w:r>
+      <w:proofErr w:type="spellStart"/>
+      <w:r>
+        <w:rPr>
+          <w:rFonts w:ascii="Times New Roman" w:eastAsia="Times New Roman" w:hAnsi="Times New Roman" w:cs="Times New Roman"/>
+          <w:b/>
+          <w:bCs/>
+          <w:color w:val="333333"/>
+        </w:rPr>
+        <w:t>vars</w:t>
+      </w:r>
+      <w:proofErr w:type="spellEnd"/>
+      <w:r>
+        <w:rPr>
+          <w:rFonts w:ascii="Times New Roman" w:eastAsia="Times New Roman" w:hAnsi="Times New Roman" w:cs="Times New Roman"/>
+          <w:color w:val="333333"/>
+        </w:rPr>
+        <w:t xml:space="preserve"> attribute. However for all future tasks that we will add in this playbook we will use the </w:t>
+      </w:r>
+      <w:proofErr w:type="spellStart"/>
+      <w:r>
+        <w:rPr>
+          <w:rFonts w:ascii="Times New Roman" w:eastAsia="Times New Roman" w:hAnsi="Times New Roman" w:cs="Times New Roman"/>
+          <w:color w:val="333333"/>
+        </w:rPr>
+        <w:t>netconf</w:t>
+      </w:r>
+      <w:proofErr w:type="spellEnd"/>
+      <w:r>
+        <w:rPr>
+          <w:rFonts w:ascii="Times New Roman" w:eastAsia="Times New Roman" w:hAnsi="Times New Roman" w:cs="Times New Roman"/>
+          <w:color w:val="333333"/>
+        </w:rPr>
+        <w:t xml:space="preserve"> connection specified in the </w:t>
+      </w:r>
+      <w:proofErr w:type="spellStart"/>
+      <w:r>
+        <w:rPr>
+          <w:rFonts w:ascii="Times New Roman" w:eastAsia="Times New Roman" w:hAnsi="Times New Roman" w:cs="Times New Roman"/>
+          <w:color w:val="333333"/>
+        </w:rPr>
+        <w:t>ansible_connection</w:t>
+      </w:r>
+      <w:proofErr w:type="spellEnd"/>
+      <w:r>
+        <w:rPr>
+          <w:rFonts w:ascii="Times New Roman" w:eastAsia="Times New Roman" w:hAnsi="Times New Roman" w:cs="Times New Roman"/>
+          <w:color w:val="333333"/>
+        </w:rPr>
+        <w:t xml:space="preserve"> attribute in the </w:t>
+      </w:r>
+      <w:proofErr w:type="spellStart"/>
+      <w:r>
+        <w:rPr>
+          <w:rFonts w:ascii="Times New Roman" w:eastAsia="Times New Roman" w:hAnsi="Times New Roman" w:cs="Times New Roman"/>
+          <w:color w:val="333333"/>
+        </w:rPr>
+        <w:t>group_vars</w:t>
+      </w:r>
+      <w:proofErr w:type="spellEnd"/>
+      <w:r>
+        <w:rPr>
+          <w:rFonts w:ascii="Times New Roman" w:eastAsia="Times New Roman" w:hAnsi="Times New Roman" w:cs="Times New Roman"/>
+          <w:color w:val="333333"/>
+        </w:rPr>
+        <w:t>/</w:t>
       </w:r>
       <w:proofErr w:type="spellStart"/>
       <w:r>
@@ -2920,24 +3114,17 @@
           <w:rFonts w:ascii="Times New Roman" w:eastAsia="Times New Roman" w:hAnsi="Times New Roman" w:cs="Times New Roman"/>
           <w:color w:val="333333"/>
         </w:rPr>
-        <w:t xml:space="preserve"> file under the </w:t>
-      </w:r>
-      <w:proofErr w:type="spellStart"/>
-      <w:r>
-        <w:rPr>
-          <w:rFonts w:ascii="Times New Roman" w:eastAsia="Times New Roman" w:hAnsi="Times New Roman" w:cs="Times New Roman"/>
-          <w:color w:val="333333"/>
-        </w:rPr>
-        <w:t>group_vars</w:t>
-      </w:r>
-      <w:proofErr w:type="spellEnd"/>
-      <w:r>
-        <w:rPr>
-          <w:rFonts w:ascii="Times New Roman" w:eastAsia="Times New Roman" w:hAnsi="Times New Roman" w:cs="Times New Roman"/>
-          <w:color w:val="333333"/>
-        </w:rPr>
-        <w:t xml:space="preserve"> directory so as ansible apply this setting on all JunOS Devices in the inventory.</w:t>
-      </w:r>
+        <w:t xml:space="preserve"> </w:t>
+      </w:r>
+      <w:proofErr w:type="gramStart"/>
+      <w:r>
+        <w:rPr>
+          <w:rFonts w:ascii="Times New Roman" w:eastAsia="Times New Roman" w:hAnsi="Times New Roman" w:cs="Times New Roman"/>
+          <w:color w:val="333333"/>
+        </w:rPr>
+        <w:t>file .</w:t>
+      </w:r>
+      <w:proofErr w:type="gramEnd"/>
     </w:p>
     <w:p>
       <w:pPr>
@@ -2960,7 +3147,21 @@
           <w:rFonts w:ascii="Times New Roman" w:eastAsia="Times New Roman" w:hAnsi="Times New Roman" w:cs="Times New Roman"/>
           <w:color w:val="333333"/>
         </w:rPr>
-        <w:t>pb_deploy_net.yml</w:t>
+        <w:t>pb_</w:t>
+      </w:r>
+      <w:r>
+        <w:rPr>
+          <w:rFonts w:ascii="Times New Roman" w:eastAsia="Times New Roman" w:hAnsi="Times New Roman" w:cs="Times New Roman"/>
+          <w:color w:val="333333"/>
+        </w:rPr>
+        <w:t>junos_net_build</w:t>
+      </w:r>
+      <w:r>
+        <w:rPr>
+          <w:rFonts w:ascii="Times New Roman" w:eastAsia="Times New Roman" w:hAnsi="Times New Roman" w:cs="Times New Roman"/>
+          <w:color w:val="333333"/>
+        </w:rPr>
+        <w:t>.yml</w:t>
       </w:r>
       <w:proofErr w:type="spellEnd"/>
       <w:r>
@@ -3008,6 +3209,7 @@
         <w:pStyle w:val="Quote"/>
       </w:pPr>
       <w:r>
+        <w:lastRenderedPageBreak/>
         <w:t>vagrant@mxpe01# show system services</w:t>
       </w:r>
     </w:p>
@@ -3103,7 +3305,6 @@
           <w:sz w:val="36"/>
           <w:szCs w:val="36"/>
         </w:rPr>
-        <w:lastRenderedPageBreak/>
         <w:t xml:space="preserve">There is </w:t>
       </w:r>
       <w:proofErr w:type="gramStart"/>
@@ -3173,7 +3374,6 @@
         </w:rPr>
         <w:t xml:space="preserve">attribute in </w:t>
       </w:r>
-      <w:bookmarkStart w:id="0" w:name="_GoBack"/>
       <w:proofErr w:type="spellStart"/>
       <w:r>
         <w:rPr>
@@ -3210,15 +3410,7 @@
           <w:rFonts w:ascii="Times New Roman" w:eastAsia="Times New Roman" w:hAnsi="Times New Roman" w:cs="Times New Roman"/>
           <w:color w:val="333333"/>
         </w:rPr>
-        <w:t xml:space="preserve"> </w:t>
-      </w:r>
-      <w:bookmarkEnd w:id="0"/>
-      <w:r>
-        <w:rPr>
-          <w:rFonts w:ascii="Times New Roman" w:eastAsia="Times New Roman" w:hAnsi="Times New Roman" w:cs="Times New Roman"/>
-          <w:color w:val="333333"/>
-        </w:rPr>
-        <w:t>as shown below</w:t>
+        <w:t xml:space="preserve"> as shown below</w:t>
       </w:r>
     </w:p>
     <w:p>
@@ -3346,7 +3538,19 @@
           <w:sz w:val="48"/>
           <w:szCs w:val="48"/>
         </w:rPr>
-        <w:t>Configuring Interfaces on IOS Devices</w:t>
+        <w:t xml:space="preserve">Configuring </w:t>
+      </w:r>
+      <w:r>
+        <w:rPr>
+          <w:rFonts w:ascii="Arial" w:eastAsia="Times New Roman" w:hAnsi="Arial" w:cs="Arial"/>
+          <w:b/>
+          <w:bCs/>
+          <w:color w:val="333333"/>
+          <w:kern w:val="36"/>
+          <w:sz w:val="48"/>
+          <w:szCs w:val="48"/>
+        </w:rPr>
+        <w:t>Basic System Options</w:t>
       </w:r>
     </w:p>
     <w:p>
@@ -3362,7 +3566,21 @@
           <w:rFonts w:ascii="Times New Roman" w:eastAsia="Times New Roman" w:hAnsi="Times New Roman" w:cs="Times New Roman"/>
           <w:color w:val="333333"/>
         </w:rPr>
-        <w:t>In this recipe, we will outline how to configure the basic interface properties on Cisco IOS-based devices like setting the interface description, Interface MTU and enabling the interfaces. We will configure all the links within our topology as having Link MTU of 1500 and to be full duplex.</w:t>
+        <w:t xml:space="preserve">In this recipe, we will outline how to configure </w:t>
+      </w:r>
+      <w:r>
+        <w:rPr>
+          <w:rFonts w:ascii="Times New Roman" w:eastAsia="Times New Roman" w:hAnsi="Times New Roman" w:cs="Times New Roman"/>
+          <w:color w:val="333333"/>
+        </w:rPr>
+        <w:t xml:space="preserve">some basic system options on JunOS </w:t>
+      </w:r>
+      <w:r>
+        <w:rPr>
+          <w:rFonts w:ascii="Times New Roman" w:eastAsia="Times New Roman" w:hAnsi="Times New Roman" w:cs="Times New Roman"/>
+          <w:color w:val="333333"/>
+        </w:rPr>
+        <w:t>devices</w:t>
       </w:r>
     </w:p>
     <w:p>
@@ -3407,7 +3625,30 @@
           <w:rFonts w:ascii="Times New Roman" w:eastAsia="Times New Roman" w:hAnsi="Times New Roman" w:cs="Times New Roman"/>
           <w:color w:val="333333"/>
         </w:rPr>
-        <w:t>To follow along with this recipe, an ansible inventory is assumed to be already setup and we will continue to build on the previous recipe to configure the interfaces as per our intended setup outlined in the start of this chapter. </w:t>
+        <w:t xml:space="preserve">To follow along with this recipe, an ansible inventory is assumed to be already setup </w:t>
+      </w:r>
+      <w:r>
+        <w:rPr>
+          <w:rFonts w:ascii="Times New Roman" w:eastAsia="Times New Roman" w:hAnsi="Times New Roman" w:cs="Times New Roman"/>
+          <w:color w:val="333333"/>
+        </w:rPr>
+        <w:t xml:space="preserve">and NETCONF must be enabled on all JunOS devices as per the previous </w:t>
+      </w:r>
+      <w:proofErr w:type="spellStart"/>
+      <w:r>
+        <w:rPr>
+          <w:rFonts w:ascii="Times New Roman" w:eastAsia="Times New Roman" w:hAnsi="Times New Roman" w:cs="Times New Roman"/>
+          <w:color w:val="333333"/>
+        </w:rPr>
+        <w:t>receipe</w:t>
+      </w:r>
+      <w:proofErr w:type="spellEnd"/>
+      <w:r>
+        <w:rPr>
+          <w:rFonts w:ascii="Times New Roman" w:eastAsia="Times New Roman" w:hAnsi="Times New Roman" w:cs="Times New Roman"/>
+          <w:color w:val="333333"/>
+        </w:rPr>
+        <w:t>.</w:t>
       </w:r>
     </w:p>
     <w:p>
@@ -3436,6 +3677,7 @@
           <w:sz w:val="36"/>
           <w:szCs w:val="36"/>
         </w:rPr>
+        <w:lastRenderedPageBreak/>
         <w:t xml:space="preserve">How to do </w:t>
       </w:r>
       <w:proofErr w:type="gramStart"/>
@@ -3482,7 +3724,7 @@
           <w:iCs/>
           <w:color w:val="000000"/>
         </w:rPr>
-        <w:t>network.yml</w:t>
+        <w:t>pb_junos_net_build.yml</w:t>
       </w:r>
       <w:proofErr w:type="spellEnd"/>
       <w:r>
@@ -3490,61 +3732,14 @@
           <w:rFonts w:ascii="Times New Roman" w:eastAsia="Times New Roman" w:hAnsi="Times New Roman" w:cs="Times New Roman"/>
           <w:color w:val="000000"/>
         </w:rPr>
-        <w:t xml:space="preserve"> file (under </w:t>
-      </w:r>
-      <w:proofErr w:type="spellStart"/>
-      <w:r>
-        <w:rPr>
-          <w:rFonts w:ascii="Times New Roman" w:eastAsia="Times New Roman" w:hAnsi="Times New Roman" w:cs="Times New Roman"/>
-          <w:color w:val="000000"/>
-        </w:rPr>
-        <w:t>group_vars</w:t>
-      </w:r>
-      <w:proofErr w:type="spellEnd"/>
-      <w:r>
-        <w:rPr>
-          <w:rFonts w:ascii="Times New Roman" w:eastAsia="Times New Roman" w:hAnsi="Times New Roman" w:cs="Times New Roman"/>
-          <w:color w:val="000000"/>
-        </w:rPr>
-        <w:t xml:space="preserve"> </w:t>
-      </w:r>
-      <w:proofErr w:type="gramStart"/>
-      <w:r>
-        <w:rPr>
-          <w:rFonts w:ascii="Times New Roman" w:eastAsia="Times New Roman" w:hAnsi="Times New Roman" w:cs="Times New Roman"/>
-          <w:color w:val="000000"/>
-        </w:rPr>
-        <w:t xml:space="preserve">folder)  </w:t>
-      </w:r>
-      <w:r>
-        <w:rPr>
-          <w:rFonts w:ascii="Times New Roman" w:eastAsia="Times New Roman" w:hAnsi="Times New Roman" w:cs="Times New Roman"/>
-          <w:color w:val="000000"/>
-        </w:rPr>
-        <w:t>and</w:t>
-      </w:r>
-      <w:proofErr w:type="gramEnd"/>
-      <w:r>
-        <w:rPr>
-          <w:rFonts w:ascii="Times New Roman" w:eastAsia="Times New Roman" w:hAnsi="Times New Roman" w:cs="Times New Roman"/>
-          <w:color w:val="000000"/>
-        </w:rPr>
-        <w:t xml:space="preserve"> </w:t>
-      </w:r>
-      <w:r>
-        <w:rPr>
-          <w:rFonts w:ascii="Times New Roman" w:eastAsia="Times New Roman" w:hAnsi="Times New Roman" w:cs="Times New Roman"/>
-          <w:color w:val="000000"/>
-        </w:rPr>
-        <w:t>add the following content</w:t>
-      </w:r>
-    </w:p>
-    <w:p>
-      <w:pPr>
-        <w:pStyle w:val="Quote"/>
-      </w:pPr>
-      <w:r>
-        <w:lastRenderedPageBreak/>
+        <w:t> file add the following content</w:t>
+      </w:r>
+    </w:p>
+    <w:p>
+      <w:pPr>
+        <w:pStyle w:val="Quote"/>
+      </w:pPr>
+      <w:r>
         <w:t xml:space="preserve">$ cat </w:t>
       </w:r>
       <w:proofErr w:type="spellStart"/>
@@ -3836,6 +4031,9 @@
       </w:r>
       <w:r>
         <w:br/>
+      </w:r>
+      <w:r>
+        <w:lastRenderedPageBreak/>
         <w:t>- name: "PLAY 1: Configure All Lan Switches"</w:t>
       </w:r>
       <w:r>
@@ -3870,9 +4068,6 @@
       </w:r>
       <w:r>
         <w:br/>
-      </w:r>
-      <w:r>
-        <w:lastRenderedPageBreak/>
         <w:t xml:space="preserve">      </w:t>
       </w:r>
       <w:proofErr w:type="spellStart"/>
@@ -4212,6 +4407,7 @@
         <w:spacing w:after="0"/>
       </w:pPr>
       <w:r>
+        <w:lastRenderedPageBreak/>
         <w:t xml:space="preserve">On </w:t>
       </w:r>
       <w:r>
@@ -4272,7 +4468,6 @@
       </w:pPr>
       <w:proofErr w:type="spellStart"/>
       <w:r>
-        <w:lastRenderedPageBreak/>
         <w:t>vlans</w:t>
       </w:r>
       <w:proofErr w:type="spellEnd"/>
@@ -4692,6 +4887,7 @@
     </w:p>
     <w:p>
       <w:r>
+        <w:lastRenderedPageBreak/>
         <w:t xml:space="preserve">After running this task on the devices below is the output from one of the access </w:t>
       </w:r>
       <w:commentRangeStart w:id="1"/>
@@ -4712,7 +4908,6 @@
         <w:pStyle w:val="Quote"/>
       </w:pPr>
       <w:r>
-        <w:lastRenderedPageBreak/>
         <w:t xml:space="preserve">access01#sh </w:t>
       </w:r>
       <w:proofErr w:type="spellStart"/>
@@ -5291,6 +5486,7 @@
         </w:numPr>
       </w:pPr>
       <w:r>
+        <w:lastRenderedPageBreak/>
         <w:t xml:space="preserve">On the </w:t>
       </w:r>
       <w:proofErr w:type="spellStart"/>
@@ -5315,7 +5511,6 @@
         <w:pStyle w:val="Quote"/>
       </w:pPr>
       <w:r>
-        <w:lastRenderedPageBreak/>
         <w:t>interfaces:</w:t>
       </w:r>
     </w:p>
@@ -5700,6 +5895,7 @@
         <w:pStyle w:val="Quote"/>
       </w:pPr>
       <w:r>
+        <w:lastRenderedPageBreak/>
         <w:t xml:space="preserve">        name: "</w:t>
       </w:r>
       <w:proofErr w:type="gramStart"/>
@@ -5740,7 +5936,6 @@
         <w:pStyle w:val="Quote"/>
       </w:pPr>
       <w:r>
-        <w:lastRenderedPageBreak/>
         <w:t xml:space="preserve">        </w:t>
       </w:r>
       <w:proofErr w:type="spellStart"/>

</xml_diff>